<commit_message>
Template para solicitação de mudança nos itens da baseline
</commit_message>
<xml_diff>
--- a/Gerencia_Configuração/LIC_Lista com itens de configuração.docx
+++ b/Gerencia_Configuração/LIC_Lista com itens de configuração.docx
@@ -297,9 +297,6 @@
           </w:tcPr>
           <w:p>
             <w:pPr>
-              <w:keepNext/>
-              <w:spacing w:before="120" w:after="60" w:line="240" w:lineRule="atLeast"/>
-              <w:outlineLvl w:val="1"/>
               <w:rPr>
                 <w:rFonts w:eastAsia="Times New Roman" w:cs="Arial"/>
                 <w:bCs/>
@@ -2478,10 +2475,6 @@
           </w:tcPr>
           <w:p>
             <w:pPr>
-              <w:keepNext/>
-              <w:snapToGrid w:val="0"/>
-              <w:spacing w:before="120" w:after="60" w:line="240" w:lineRule="atLeast"/>
-              <w:jc w:val="both"/>
               <w:rPr>
                 <w:rFonts w:ascii="Times New Roman" w:eastAsia="Times New Roman" w:hAnsi="Times New Roman"/>
                 <w:iCs/>
@@ -6408,6 +6401,196 @@
                 <w:szCs w:val="18"/>
               </w:rPr>
               <w:t>A</w:t>
+            </w:r>
+          </w:p>
+        </w:tc>
+      </w:tr>
+      <w:tr>
+        <w:tc>
+          <w:tcPr>
+            <w:tcW w:w="0" w:type="auto"/>
+            <w:tcBorders>
+              <w:top w:val="single" w:sz="4" w:space="0" w:color="000000"/>
+              <w:left w:val="single" w:sz="4" w:space="0" w:color="000000"/>
+              <w:bottom w:val="single" w:sz="4" w:space="0" w:color="000000"/>
+              <w:right w:val="single" w:sz="4" w:space="0" w:color="000000"/>
+            </w:tcBorders>
+            <w:shd w:val="clear" w:color="auto" w:fill="B8CCE4"/>
+            <w:vAlign w:val="center"/>
+          </w:tcPr>
+          <w:p>
+            <w:pPr>
+              <w:keepNext/>
+              <w:snapToGrid w:val="0"/>
+              <w:spacing w:before="120" w:after="60" w:line="240" w:lineRule="atLeast"/>
+              <w:rPr>
+                <w:rFonts w:ascii="Times New Roman" w:eastAsia="Times New Roman" w:hAnsi="Times New Roman"/>
+                <w:b/>
+                <w:i/>
+                <w:iCs/>
+                <w:color w:val="000000"/>
+                <w:sz w:val="18"/>
+                <w:szCs w:val="18"/>
+              </w:rPr>
+            </w:pPr>
+            <w:r>
+              <w:rPr>
+                <w:rFonts w:ascii="Arial" w:hAnsi="Arial" w:cs="Arial"/>
+                <w:bCs/>
+              </w:rPr>
+              <w:t>SMIBL</w:t>
+            </w:r>
+          </w:p>
+        </w:tc>
+        <w:tc>
+          <w:tcPr>
+            <w:tcW w:w="0" w:type="auto"/>
+            <w:tcBorders>
+              <w:top w:val="single" w:sz="4" w:space="0" w:color="000000"/>
+              <w:left w:val="single" w:sz="4" w:space="0" w:color="000000"/>
+              <w:bottom w:val="single" w:sz="4" w:space="0" w:color="000000"/>
+              <w:right w:val="single" w:sz="4" w:space="0" w:color="000000"/>
+            </w:tcBorders>
+            <w:shd w:val="clear" w:color="auto" w:fill="auto"/>
+            <w:vAlign w:val="center"/>
+          </w:tcPr>
+          <w:p>
+            <w:pPr>
+              <w:rPr>
+                <w:rFonts w:ascii="Times New Roman" w:hAnsi="Times New Roman"/>
+                <w:bCs/>
+                <w:sz w:val="18"/>
+                <w:szCs w:val="18"/>
+              </w:rPr>
+            </w:pPr>
+            <w:r>
+              <w:rPr>
+                <w:rFonts w:ascii="Times New Roman" w:hAnsi="Times New Roman"/>
+                <w:sz w:val="18"/>
+                <w:szCs w:val="18"/>
+              </w:rPr>
+              <w:t xml:space="preserve">Solicitação de mudança </w:t>
+            </w:r>
+            <w:r>
+              <w:rPr>
+                <w:rFonts w:ascii="Times New Roman" w:hAnsi="Times New Roman"/>
+                <w:sz w:val="18"/>
+                <w:szCs w:val="18"/>
+                <w:shd w:val="clear" w:color="auto" w:fill="FFFFDD"/>
+              </w:rPr>
+              <w:t>de itens da baseline</w:t>
+            </w:r>
+          </w:p>
+        </w:tc>
+        <w:tc>
+          <w:tcPr>
+            <w:tcW w:w="0" w:type="auto"/>
+            <w:tcBorders>
+              <w:top w:val="single" w:sz="4" w:space="0" w:color="000000"/>
+              <w:left w:val="single" w:sz="4" w:space="0" w:color="000000"/>
+              <w:bottom w:val="single" w:sz="4" w:space="0" w:color="000000"/>
+              <w:right w:val="single" w:sz="4" w:space="0" w:color="000000"/>
+            </w:tcBorders>
+            <w:shd w:val="clear" w:color="auto" w:fill="auto"/>
+          </w:tcPr>
+          <w:p>
+            <w:pPr>
+              <w:keepNext/>
+              <w:snapToGrid w:val="0"/>
+              <w:spacing w:before="120" w:after="60" w:line="240" w:lineRule="atLeast"/>
+              <w:jc w:val="both"/>
+              <w:rPr>
+                <w:rFonts w:ascii="Times New Roman" w:eastAsia="Times New Roman" w:hAnsi="Times New Roman"/>
+                <w:iCs/>
+                <w:color w:val="000000"/>
+                <w:sz w:val="18"/>
+                <w:szCs w:val="18"/>
+              </w:rPr>
+            </w:pPr>
+            <w:r>
+              <w:rPr>
+                <w:rFonts w:ascii="Times New Roman" w:hAnsi="Times New Roman"/>
+                <w:sz w:val="18"/>
+                <w:szCs w:val="18"/>
+              </w:rPr>
+              <w:t>Documento utilizado para solicitar mudanças nos itens de uma Baseline.</w:t>
+            </w:r>
+          </w:p>
+        </w:tc>
+        <w:tc>
+          <w:tcPr>
+            <w:tcW w:w="0" w:type="auto"/>
+            <w:tcBorders>
+              <w:top w:val="single" w:sz="4" w:space="0" w:color="000000"/>
+              <w:left w:val="single" w:sz="4" w:space="0" w:color="000000"/>
+              <w:bottom w:val="single" w:sz="4" w:space="0" w:color="000000"/>
+              <w:right w:val="single" w:sz="4" w:space="0" w:color="000000"/>
+            </w:tcBorders>
+            <w:vAlign w:val="center"/>
+          </w:tcPr>
+          <w:p>
+            <w:pPr>
+              <w:keepNext/>
+              <w:snapToGrid w:val="0"/>
+              <w:spacing w:before="120" w:after="60" w:line="240" w:lineRule="atLeast"/>
+              <w:jc w:val="center"/>
+              <w:rPr>
+                <w:rFonts w:ascii="Times New Roman" w:hAnsi="Times New Roman"/>
+                <w:sz w:val="18"/>
+                <w:szCs w:val="18"/>
+              </w:rPr>
+            </w:pPr>
+            <w:r>
+              <w:rPr>
+                <w:rFonts w:ascii="Times New Roman" w:hAnsi="Times New Roman"/>
+                <w:sz w:val="18"/>
+                <w:szCs w:val="18"/>
+              </w:rPr>
+              <w:t>trunk/</w:t>
+            </w:r>
+            <w:r>
+              <w:rPr>
+                <w:rFonts w:ascii="Times New Roman" w:eastAsia="Times New Roman" w:hAnsi="Times New Roman"/>
+                <w:bCs/>
+                <w:color w:val="000000"/>
+                <w:sz w:val="18"/>
+                <w:szCs w:val="18"/>
+              </w:rPr>
+              <w:t>Gerencia_Configuracao</w:t>
+            </w:r>
+          </w:p>
+        </w:tc>
+        <w:tc>
+          <w:tcPr>
+            <w:tcW w:w="0" w:type="auto"/>
+            <w:tcBorders>
+              <w:top w:val="single" w:sz="4" w:space="0" w:color="000000"/>
+              <w:left w:val="single" w:sz="4" w:space="0" w:color="000000"/>
+              <w:bottom w:val="single" w:sz="4" w:space="0" w:color="000000"/>
+              <w:right w:val="single" w:sz="4" w:space="0" w:color="000000"/>
+            </w:tcBorders>
+            <w:vAlign w:val="center"/>
+          </w:tcPr>
+          <w:p>
+            <w:pPr>
+              <w:keepNext/>
+              <w:snapToGrid w:val="0"/>
+              <w:spacing w:before="120" w:after="60" w:line="240" w:lineRule="atLeast"/>
+              <w:jc w:val="center"/>
+              <w:rPr>
+                <w:rFonts w:ascii="Times New Roman" w:hAnsi="Times New Roman"/>
+                <w:sz w:val="18"/>
+                <w:szCs w:val="18"/>
+                <w:u w:val="single"/>
+              </w:rPr>
+            </w:pPr>
+            <w:r>
+              <w:rPr>
+                <w:rFonts w:ascii="Times New Roman" w:hAnsi="Times New Roman"/>
+                <w:sz w:val="18"/>
+                <w:szCs w:val="18"/>
+              </w:rPr>
+              <w:t>B</w:t>
             </w:r>
           </w:p>
         </w:tc>
@@ -7119,6 +7302,13 @@
   </w:num>
   <w:num w:numId="3">
     <w:abstractNumId w:val="0"/>
+    <w:lvlOverride w:ilvl="0">
+      <w:lvl w:ilvl="0">
+        <w:numFmt w:val="decimal"/>
+        <w:lvlText w:val=""/>
+        <w:lvlJc w:val="left"/>
+      </w:lvl>
+    </w:lvlOverride>
     <w:lvlOverride w:ilvl="1">
       <w:lvl w:ilvl="1">
         <w:start w:val="1"/>

</xml_diff>